<commit_message>
toi uu cong nghe
</commit_message>
<xml_diff>
--- a/backend/src/main/resources/templates/purchase.docx
+++ b/backend/src/main/resources/templates/purchase.docx
@@ -695,6 +695,58 @@
               <w:t>}}</w:t>
             </w:r>
           </w:p>
+          <w:p>
+            <w:pPr>
+              <w:pStyle w:val="NormalWeb"/>
+              <w:shd w:val="clear" w:color="auto" w:fill="FFFFFF"/>
+              <w:spacing w:before="0" w:beforeAutospacing="0" w:after="0" w:afterAutospacing="0"/>
+              <w:rPr>
+                <w:rFonts w:ascii="Arial" w:hAnsi="Arial" w:cs="Arial"/>
+                <w:sz w:val="20"/>
+                <w:szCs w:val="20"/>
+                <w:lang w:val="en"/>
+              </w:rPr>
+            </w:pPr>
+            <w:r>
+              <w:rPr>
+                <w:rFonts w:ascii="Arial" w:hAnsi="Arial" w:cs="Arial"/>
+                <w:b/>
+                <w:sz w:val="20"/>
+                <w:szCs w:val="20"/>
+                <w:lang w:val="en"/>
+              </w:rPr>
+              <w:t xml:space="preserve">Staff name: </w:t>
+            </w:r>
+            <w:r>
+              <w:rPr>
+                <w:rFonts w:ascii="Arial" w:hAnsi="Arial" w:cs="Arial"/>
+                <w:sz w:val="20"/>
+                <w:szCs w:val="20"/>
+                <w:lang w:val="en"/>
+              </w:rPr>
+              <w:t>{{</w:t>
+            </w:r>
+            <w:proofErr w:type="spellStart"/>
+            <w:r>
+              <w:rPr>
+                <w:rFonts w:ascii="Arial" w:hAnsi="Arial" w:cs="Arial"/>
+                <w:sz w:val="20"/>
+                <w:szCs w:val="20"/>
+                <w:lang w:val="en"/>
+              </w:rPr>
+              <w:t>sender_name</w:t>
+            </w:r>
+            <w:proofErr w:type="spellEnd"/>
+            <w:r>
+              <w:rPr>
+                <w:rFonts w:ascii="Arial" w:hAnsi="Arial" w:cs="Arial"/>
+                <w:sz w:val="20"/>
+                <w:szCs w:val="20"/>
+                <w:lang w:val="en"/>
+              </w:rPr>
+              <w:t>}}</w:t>
+            </w:r>
+          </w:p>
         </w:tc>
         <w:tc>
           <w:tcPr>
@@ -721,6 +773,15 @@
               </w:rPr>
               <w:t xml:space="preserve">To: </w:t>
             </w:r>
+            <w:r>
+              <w:rPr>
+                <w:rFonts w:ascii="Arial" w:eastAsia="Times New Roman" w:hAnsi="Arial" w:cs="Arial"/>
+                <w:sz w:val="20"/>
+                <w:szCs w:val="20"/>
+                <w:lang w:val="en"/>
+              </w:rPr>
+              <w:t>{{</w:t>
+            </w:r>
             <w:proofErr w:type="spellStart"/>
             <w:r>
               <w:rPr>
@@ -729,7 +790,7 @@
                 <w:szCs w:val="20"/>
                 <w:lang w:val="en"/>
               </w:rPr>
-              <w:t>Asura</w:t>
+              <w:t>user_supplier_name</w:t>
             </w:r>
             <w:proofErr w:type="spellEnd"/>
             <w:r>
@@ -739,7 +800,7 @@
                 <w:szCs w:val="20"/>
                 <w:lang w:val="en"/>
               </w:rPr>
-              <w:t xml:space="preserve"> Inventory, Inc.</w:t>
+              <w:t>}}</w:t>
             </w:r>
           </w:p>
           <w:p>
@@ -749,6 +810,7 @@
               <w:spacing w:before="0" w:beforeAutospacing="0" w:after="0" w:afterAutospacing="0"/>
               <w:rPr>
                 <w:rFonts w:ascii="Arial" w:hAnsi="Arial" w:cs="Arial"/>
+                <w:b/>
                 <w:sz w:val="20"/>
                 <w:szCs w:val="20"/>
                 <w:lang w:val="en"/>
@@ -780,7 +842,7 @@
                 <w:szCs w:val="20"/>
                 <w:lang w:val="en"/>
               </w:rPr>
-              <w:t xml:space="preserve">No.18 </w:t>
+              <w:t>{{</w:t>
             </w:r>
             <w:proofErr w:type="spellStart"/>
             <w:r>
@@ -790,7 +852,7 @@
                 <w:szCs w:val="20"/>
                 <w:lang w:val="en"/>
               </w:rPr>
-              <w:t>Cau</w:t>
+              <w:t>user_supplier_address</w:t>
             </w:r>
             <w:proofErr w:type="spellEnd"/>
             <w:r>
@@ -800,97 +862,7 @@
                 <w:szCs w:val="20"/>
                 <w:lang w:val="en"/>
               </w:rPr>
-              <w:t xml:space="preserve"> </w:t>
-            </w:r>
-            <w:proofErr w:type="spellStart"/>
-            <w:r>
-              <w:rPr>
-                <w:rFonts w:ascii="Arial" w:hAnsi="Arial" w:cs="Arial"/>
-                <w:sz w:val="20"/>
-                <w:szCs w:val="20"/>
-                <w:lang w:val="en"/>
-              </w:rPr>
-              <w:t>Dien</w:t>
-            </w:r>
-            <w:proofErr w:type="spellEnd"/>
-            <w:r>
-              <w:rPr>
-                <w:rFonts w:ascii="Arial" w:hAnsi="Arial" w:cs="Arial"/>
-                <w:sz w:val="20"/>
-                <w:szCs w:val="20"/>
-                <w:lang w:val="en"/>
-              </w:rPr>
-              <w:t xml:space="preserve"> Street, Minh </w:t>
-            </w:r>
-            <w:proofErr w:type="spellStart"/>
-            <w:r>
-              <w:rPr>
-                <w:rFonts w:ascii="Arial" w:hAnsi="Arial" w:cs="Arial"/>
-                <w:sz w:val="20"/>
-                <w:szCs w:val="20"/>
-                <w:lang w:val="en"/>
-              </w:rPr>
-              <w:t>Khai</w:t>
-            </w:r>
-            <w:proofErr w:type="spellEnd"/>
-            <w:r>
-              <w:rPr>
-                <w:rFonts w:ascii="Arial" w:hAnsi="Arial" w:cs="Arial"/>
-                <w:sz w:val="20"/>
-                <w:szCs w:val="20"/>
-                <w:lang w:val="en"/>
-              </w:rPr>
-              <w:t xml:space="preserve"> ward</w:t>
-            </w:r>
-            <w:r>
-              <w:rPr>
-                <w:rFonts w:ascii="Arial" w:hAnsi="Arial" w:cs="Arial"/>
-                <w:sz w:val="20"/>
-                <w:szCs w:val="20"/>
-                <w:lang w:val="en"/>
-              </w:rPr>
-              <w:br/>
-              <w:t xml:space="preserve">Bac </w:t>
-            </w:r>
-            <w:proofErr w:type="spellStart"/>
-            <w:r>
-              <w:rPr>
-                <w:rFonts w:ascii="Arial" w:hAnsi="Arial" w:cs="Arial"/>
-                <w:sz w:val="20"/>
-                <w:szCs w:val="20"/>
-                <w:lang w:val="en"/>
-              </w:rPr>
-              <w:t>Tu</w:t>
-            </w:r>
-            <w:proofErr w:type="spellEnd"/>
-            <w:r>
-              <w:rPr>
-                <w:rFonts w:ascii="Arial" w:hAnsi="Arial" w:cs="Arial"/>
-                <w:sz w:val="20"/>
-                <w:szCs w:val="20"/>
-                <w:lang w:val="en"/>
-              </w:rPr>
-              <w:t xml:space="preserve"> </w:t>
-            </w:r>
-            <w:proofErr w:type="spellStart"/>
-            <w:r>
-              <w:rPr>
-                <w:rFonts w:ascii="Arial" w:hAnsi="Arial" w:cs="Arial"/>
-                <w:sz w:val="20"/>
-                <w:szCs w:val="20"/>
-                <w:lang w:val="en"/>
-              </w:rPr>
-              <w:t>Liem</w:t>
-            </w:r>
-            <w:proofErr w:type="spellEnd"/>
-            <w:r>
-              <w:rPr>
-                <w:rFonts w:ascii="Arial" w:hAnsi="Arial" w:cs="Arial"/>
-                <w:sz w:val="20"/>
-                <w:szCs w:val="20"/>
-                <w:lang w:val="en"/>
-              </w:rPr>
-              <w:t xml:space="preserve"> district</w:t>
+              <w:t>}}</w:t>
             </w:r>
           </w:p>
           <w:p>
@@ -922,7 +894,36 @@
                 <w:szCs w:val="20"/>
                 <w:lang w:val="en"/>
               </w:rPr>
-              <w:t>: 025 8667 2866</w:t>
+              <w:t xml:space="preserve">: </w:t>
+            </w:r>
+            <w:r>
+              <w:rPr>
+                <w:rFonts w:ascii="Arial" w:hAnsi="Arial" w:cs="Arial"/>
+                <w:sz w:val="20"/>
+                <w:szCs w:val="20"/>
+                <w:lang w:val="en"/>
+              </w:rPr>
+              <w:t>{{</w:t>
+            </w:r>
+            <w:proofErr w:type="spellStart"/>
+            <w:r>
+              <w:rPr>
+                <w:rFonts w:ascii="Arial" w:hAnsi="Arial" w:cs="Arial"/>
+                <w:sz w:val="20"/>
+                <w:szCs w:val="20"/>
+                <w:lang w:val="en"/>
+              </w:rPr>
+              <w:t>user_supplier_phone</w:t>
+            </w:r>
+            <w:proofErr w:type="spellEnd"/>
+            <w:r>
+              <w:rPr>
+                <w:rFonts w:ascii="Arial" w:hAnsi="Arial" w:cs="Arial"/>
+                <w:sz w:val="20"/>
+                <w:szCs w:val="20"/>
+                <w:lang w:val="en"/>
+              </w:rPr>
+              <w:t>}}</w:t>
             </w:r>
           </w:p>
           <w:p>
@@ -956,18 +957,37 @@
               </w:rPr>
               <w:t xml:space="preserve"> </w:t>
             </w:r>
-            <w:hyperlink r:id="rId4" w:history="1">
-              <w:r>
-                <w:rPr>
-                  <w:rStyle w:val="Hyperlink"/>
-                  <w:rFonts w:ascii="Arial" w:hAnsi="Arial" w:cs="Arial"/>
-                  <w:sz w:val="20"/>
-                  <w:szCs w:val="20"/>
-                  <w:lang w:val="en"/>
-                </w:rPr>
-                <w:t>2021608641@st.haui.edu.vn</w:t>
-              </w:r>
-            </w:hyperlink>
+            <w:r>
+              <w:rPr>
+                <w:rFonts w:ascii="Arial" w:hAnsi="Arial" w:cs="Arial"/>
+                <w:sz w:val="20"/>
+                <w:szCs w:val="20"/>
+                <w:lang w:val="en"/>
+              </w:rPr>
+              <w:t>{{</w:t>
+            </w:r>
+            <w:proofErr w:type="spellStart"/>
+            <w:r>
+              <w:rPr>
+                <w:rFonts w:ascii="Arial" w:hAnsi="Arial" w:cs="Arial"/>
+                <w:sz w:val="20"/>
+                <w:szCs w:val="20"/>
+                <w:lang w:val="en"/>
+              </w:rPr>
+              <w:t>user_supplier_email</w:t>
+            </w:r>
+            <w:proofErr w:type="spellEnd"/>
+            <w:r>
+              <w:rPr>
+                <w:rFonts w:ascii="Arial" w:hAnsi="Arial" w:cs="Arial"/>
+                <w:sz w:val="20"/>
+                <w:szCs w:val="20"/>
+                <w:lang w:val="en"/>
+              </w:rPr>
+              <w:t>}}</w:t>
+            </w:r>
+            <w:bookmarkStart w:id="0" w:name="_GoBack"/>
+            <w:bookmarkEnd w:id="0"/>
           </w:p>
         </w:tc>
       </w:tr>
@@ -1037,17 +1057,7 @@
                 <w:sz w:val="20"/>
                 <w:szCs w:val="20"/>
               </w:rPr>
-              <w:t>produc</w:t>
-            </w:r>
-            <w:bookmarkStart w:id="0" w:name="_GoBack"/>
-            <w:bookmarkEnd w:id="0"/>
-            <w:r>
-              <w:rPr>
-                <w:rFonts w:ascii="Arial" w:eastAsia="Times New Roman" w:hAnsi="Arial" w:cs="Arial"/>
-                <w:sz w:val="20"/>
-                <w:szCs w:val="20"/>
-              </w:rPr>
-              <w:t>t</w:t>
+              <w:t>product</w:t>
             </w:r>
             <w:r>
               <w:rPr>

</xml_diff>